<commit_message>
updated table and average error computation
</commit_message>
<xml_diff>
--- a/HW3/G078HW3table.docx
+++ b/HW3/G078HW3table.docx
@@ -394,7 +394,7 @@
               <w:rPr>
                 <w:rtl w:val="0"/>
               </w:rPr>
-              <w:t xml:space="preserve"> 9.7773</w:t>
+              <w:t xml:space="preserve"> 0.9777</w:t>
             </w:r>
           </w:p>
         </w:tc>
@@ -474,7 +474,7 @@
               <w:rPr>
                 <w:rtl w:val="0"/>
               </w:rPr>
-              <w:t xml:space="preserve"> 8.6061</w:t>
+              <w:t xml:space="preserve"> 0.8606</w:t>
             </w:r>
           </w:p>
         </w:tc>
@@ -552,7 +552,7 @@
               <w:rPr>
                 <w:rtl w:val="0"/>
               </w:rPr>
-              <w:t xml:space="preserve"> 6.0383</w:t>
+              <w:t xml:space="preserve"> 0.6038</w:t>
             </w:r>
           </w:p>
         </w:tc>
@@ -630,7 +630,7 @@
               <w:rPr>
                 <w:rtl w:val="0"/>
               </w:rPr>
-              <w:t xml:space="preserve"> 1.7616</w:t>
+              <w:t xml:space="preserve"> 0.1762</w:t>
             </w:r>
           </w:p>
         </w:tc>
@@ -930,35 +930,35 @@
               <w:rPr>
                 <w:rtl w:val="0"/>
               </w:rPr>
-              <w:t xml:space="preserve"> 243.6710</w:t>
-            </w:r>
-          </w:p>
-        </w:tc>
-        <w:tc>
-          <w:tcPr/>
-          <w:p>
-            <w:pPr>
-              <w:rPr/>
-            </w:pPr>
-            <w:r>
-              <w:rPr>
-                <w:rtl w:val="0"/>
-              </w:rPr>
-              <w:t xml:space="preserve">474.4977</w:t>
-            </w:r>
-          </w:p>
-        </w:tc>
-        <w:tc>
-          <w:tcPr/>
-          <w:p>
-            <w:pPr>
-              <w:rPr/>
-            </w:pPr>
-            <w:r>
-              <w:rPr>
-                <w:rtl w:val="0"/>
-              </w:rPr>
-              <w:t xml:space="preserve">301.2148</w:t>
+              <w:t xml:space="preserve"> 8.1224</w:t>
+            </w:r>
+          </w:p>
+        </w:tc>
+        <w:tc>
+          <w:tcPr/>
+          <w:p>
+            <w:pPr>
+              <w:rPr/>
+            </w:pPr>
+            <w:r>
+              <w:rPr>
+                <w:rtl w:val="0"/>
+              </w:rPr>
+              <w:t xml:space="preserve">15.8166</w:t>
+            </w:r>
+          </w:p>
+        </w:tc>
+        <w:tc>
+          <w:tcPr/>
+          <w:p>
+            <w:pPr>
+              <w:rPr/>
+            </w:pPr>
+            <w:r>
+              <w:rPr>
+                <w:rtl w:val="0"/>
+              </w:rPr>
+              <w:t xml:space="preserve">10.0405</w:t>
             </w:r>
           </w:p>
         </w:tc>
@@ -994,35 +994,35 @@
               <w:rPr>
                 <w:rtl w:val="0"/>
               </w:rPr>
-              <w:t xml:space="preserve"> 358.7816</w:t>
-            </w:r>
-          </w:p>
-        </w:tc>
-        <w:tc>
-          <w:tcPr/>
-          <w:p>
-            <w:pPr>
-              <w:rPr/>
-            </w:pPr>
-            <w:r>
-              <w:rPr>
-                <w:rtl w:val="0"/>
-              </w:rPr>
-              <w:t xml:space="preserve">525.2304</w:t>
-            </w:r>
-          </w:p>
-        </w:tc>
-        <w:tc>
-          <w:tcPr/>
-          <w:p>
-            <w:pPr>
-              <w:rPr/>
-            </w:pPr>
-            <w:r>
-              <w:rPr>
-                <w:rtl w:val="0"/>
-              </w:rPr>
-              <w:t xml:space="preserve">636.1765</w:t>
+              <w:t xml:space="preserve"> 11.9594</w:t>
+            </w:r>
+          </w:p>
+        </w:tc>
+        <w:tc>
+          <w:tcPr/>
+          <w:p>
+            <w:pPr>
+              <w:rPr/>
+            </w:pPr>
+            <w:r>
+              <w:rPr>
+                <w:rtl w:val="0"/>
+              </w:rPr>
+              <w:t xml:space="preserve">17.5077</w:t>
+            </w:r>
+          </w:p>
+        </w:tc>
+        <w:tc>
+          <w:tcPr/>
+          <w:p>
+            <w:pPr>
+              <w:rPr/>
+            </w:pPr>
+            <w:r>
+              <w:rPr>
+                <w:rtl w:val="0"/>
+              </w:rPr>
+              <w:t xml:space="preserve">21.2059</w:t>
             </w:r>
           </w:p>
         </w:tc>
@@ -1058,35 +1058,35 @@
               <w:rPr>
                 <w:rtl w:val="0"/>
               </w:rPr>
-              <w:t xml:space="preserve"> 5210.8231</w:t>
-            </w:r>
-          </w:p>
-        </w:tc>
-        <w:tc>
-          <w:tcPr/>
-          <w:p>
-            <w:pPr>
-              <w:rPr/>
-            </w:pPr>
-            <w:r>
-              <w:rPr>
-                <w:rtl w:val="0"/>
-              </w:rPr>
-              <w:t xml:space="preserve">2401.7191</w:t>
-            </w:r>
-          </w:p>
-        </w:tc>
-        <w:tc>
-          <w:tcPr/>
-          <w:p>
-            <w:pPr>
-              <w:rPr/>
-            </w:pPr>
-            <w:r>
-              <w:rPr>
-                <w:rtl w:val="0"/>
-              </w:rPr>
-              <w:t xml:space="preserve">7435.6374</w:t>
+              <w:t xml:space="preserve"> 173.69</w:t>
+            </w:r>
+          </w:p>
+        </w:tc>
+        <w:tc>
+          <w:tcPr/>
+          <w:p>
+            <w:pPr>
+              <w:rPr/>
+            </w:pPr>
+            <w:r>
+              <w:rPr>
+                <w:rtl w:val="0"/>
+              </w:rPr>
+              <w:t xml:space="preserve">80.0573</w:t>
+            </w:r>
+          </w:p>
+        </w:tc>
+        <w:tc>
+          <w:tcPr/>
+          <w:p>
+            <w:pPr>
+              <w:rPr/>
+            </w:pPr>
+            <w:r>
+              <w:rPr>
+                <w:rtl w:val="0"/>
+              </w:rPr>
+              <w:t xml:space="preserve">248.4546</w:t>
             </w:r>
           </w:p>
         </w:tc>
@@ -1122,35 +1122,35 @@
               <w:rPr>
                 <w:rtl w:val="0"/>
               </w:rPr>
-              <w:t xml:space="preserve"> 1005.8283</w:t>
-            </w:r>
-          </w:p>
-        </w:tc>
-        <w:tc>
-          <w:tcPr/>
-          <w:p>
-            <w:pPr>
-              <w:rPr/>
-            </w:pPr>
-            <w:r>
-              <w:rPr>
-                <w:rtl w:val="0"/>
-              </w:rPr>
-              <w:t xml:space="preserve">922.6393</w:t>
-            </w:r>
-          </w:p>
-        </w:tc>
-        <w:tc>
-          <w:tcPr/>
-          <w:p>
-            <w:pPr>
-              <w:rPr/>
-            </w:pPr>
-            <w:r>
-              <w:rPr>
-                <w:rtl w:val="0"/>
-              </w:rPr>
-              <w:t xml:space="preserve">839.3458</w:t>
+              <w:t xml:space="preserve">45.4852</w:t>
+            </w:r>
+          </w:p>
+        </w:tc>
+        <w:tc>
+          <w:tcPr/>
+          <w:p>
+            <w:pPr>
+              <w:rPr/>
+            </w:pPr>
+            <w:r>
+              <w:rPr>
+                <w:rtl w:val="0"/>
+              </w:rPr>
+              <w:t xml:space="preserve">66.1060</w:t>
+            </w:r>
+          </w:p>
+        </w:tc>
+        <w:tc>
+          <w:tcPr/>
+          <w:p>
+            <w:pPr>
+              <w:rPr/>
+            </w:pPr>
+            <w:r>
+              <w:rPr>
+                <w:rtl w:val="0"/>
+              </w:rPr>
+              <w:t xml:space="preserve">115.7460</w:t>
             </w:r>
           </w:p>
         </w:tc>
@@ -1422,35 +1422,35 @@
               <w:rPr>
                 <w:rtl w:val="0"/>
               </w:rPr>
-              <w:t xml:space="preserve"> 2.3381</w:t>
-            </w:r>
-          </w:p>
-        </w:tc>
-        <w:tc>
-          <w:tcPr/>
-          <w:p>
-            <w:pPr>
-              <w:rPr/>
-            </w:pPr>
-            <w:r>
-              <w:rPr>
-                <w:rtl w:val="0"/>
-              </w:rPr>
-              <w:t xml:space="preserve">3.1439</w:t>
-            </w:r>
-          </w:p>
-        </w:tc>
-        <w:tc>
-          <w:tcPr/>
-          <w:p>
-            <w:pPr>
-              <w:rPr/>
-            </w:pPr>
-            <w:r>
-              <w:rPr>
-                <w:rtl w:val="0"/>
-              </w:rPr>
-              <w:t xml:space="preserve">2.7803</w:t>
+              <w:t xml:space="preserve"> 0.2338</w:t>
+            </w:r>
+          </w:p>
+        </w:tc>
+        <w:tc>
+          <w:tcPr/>
+          <w:p>
+            <w:pPr>
+              <w:rPr/>
+            </w:pPr>
+            <w:r>
+              <w:rPr>
+                <w:rtl w:val="0"/>
+              </w:rPr>
+              <w:t xml:space="preserve">0.3144</w:t>
+            </w:r>
+          </w:p>
+        </w:tc>
+        <w:tc>
+          <w:tcPr/>
+          <w:p>
+            <w:pPr>
+              <w:rPr/>
+            </w:pPr>
+            <w:r>
+              <w:rPr>
+                <w:rtl w:val="0"/>
+              </w:rPr>
+              <w:t xml:space="preserve">0.2780</w:t>
             </w:r>
           </w:p>
         </w:tc>
@@ -1486,35 +1486,35 @@
               <w:rPr>
                 <w:rtl w:val="0"/>
               </w:rPr>
-              <w:t xml:space="preserve"> 1214.0467</w:t>
-            </w:r>
-          </w:p>
-        </w:tc>
-        <w:tc>
-          <w:tcPr/>
-          <w:p>
-            <w:pPr>
-              <w:rPr/>
-            </w:pPr>
-            <w:r>
-              <w:rPr>
-                <w:rtl w:val="0"/>
-              </w:rPr>
-              <w:t xml:space="preserve">1937.1852</w:t>
-            </w:r>
-          </w:p>
-        </w:tc>
-        <w:tc>
-          <w:tcPr/>
-          <w:p>
-            <w:pPr>
-              <w:rPr/>
-            </w:pPr>
-            <w:r>
-              <w:rPr>
-                <w:rtl w:val="0"/>
-              </w:rPr>
-              <w:t xml:space="preserve">1014.4302</w:t>
+              <w:t xml:space="preserve">24.2809</w:t>
+            </w:r>
+          </w:p>
+        </w:tc>
+        <w:tc>
+          <w:tcPr/>
+          <w:p>
+            <w:pPr>
+              <w:rPr/>
+            </w:pPr>
+            <w:r>
+              <w:rPr>
+                <w:rtl w:val="0"/>
+              </w:rPr>
+              <w:t xml:space="preserve">38.7437</w:t>
+            </w:r>
+          </w:p>
+        </w:tc>
+        <w:tc>
+          <w:tcPr/>
+          <w:p>
+            <w:pPr>
+              <w:rPr/>
+            </w:pPr>
+            <w:r>
+              <w:rPr>
+                <w:rtl w:val="0"/>
+              </w:rPr>
+              <w:t xml:space="preserve">20.2886</w:t>
             </w:r>
           </w:p>
         </w:tc>
@@ -1550,35 +1550,35 @@
               <w:rPr>
                 <w:rtl w:val="0"/>
               </w:rPr>
-              <w:t xml:space="preserve"> 3027.2690</w:t>
-            </w:r>
-          </w:p>
-        </w:tc>
-        <w:tc>
-          <w:tcPr/>
-          <w:p>
-            <w:pPr>
-              <w:rPr/>
-            </w:pPr>
-            <w:r>
-              <w:rPr>
-                <w:rtl w:val="0"/>
-              </w:rPr>
-              <w:t xml:space="preserve">12267.1107</w:t>
-            </w:r>
-          </w:p>
-        </w:tc>
-        <w:tc>
-          <w:tcPr/>
-          <w:p>
-            <w:pPr>
-              <w:rPr/>
-            </w:pPr>
-            <w:r>
-              <w:rPr>
-                <w:rtl w:val="0"/>
-              </w:rPr>
-              <w:t xml:space="preserve">6239.5922</w:t>
+              <w:t xml:space="preserve"> 30.2727</w:t>
+            </w:r>
+          </w:p>
+        </w:tc>
+        <w:tc>
+          <w:tcPr/>
+          <w:p>
+            <w:pPr>
+              <w:rPr/>
+            </w:pPr>
+            <w:r>
+              <w:rPr>
+                <w:rtl w:val="0"/>
+              </w:rPr>
+              <w:t xml:space="preserve">122.6711</w:t>
+            </w:r>
+          </w:p>
+        </w:tc>
+        <w:tc>
+          <w:tcPr/>
+          <w:p>
+            <w:pPr>
+              <w:rPr/>
+            </w:pPr>
+            <w:r>
+              <w:rPr>
+                <w:rtl w:val="0"/>
+              </w:rPr>
+              <w:t xml:space="preserve">62.3959</w:t>
             </w:r>
           </w:p>
         </w:tc>
@@ -1614,35 +1614,35 @@
               <w:rPr>
                 <w:rtl w:val="0"/>
               </w:rPr>
-              <w:t xml:space="preserve"> 156858.5095</w:t>
-            </w:r>
-          </w:p>
-        </w:tc>
-        <w:tc>
-          <w:tcPr/>
-          <w:p>
-            <w:pPr>
-              <w:rPr/>
-            </w:pPr>
-            <w:r>
-              <w:rPr>
-                <w:rtl w:val="0"/>
-              </w:rPr>
-              <w:t xml:space="preserve">75149.7568</w:t>
-            </w:r>
-          </w:p>
-        </w:tc>
-        <w:tc>
-          <w:tcPr/>
-          <w:p>
-            <w:pPr>
-              <w:rPr/>
-            </w:pPr>
-            <w:r>
-              <w:rPr>
-                <w:rtl w:val="0"/>
-              </w:rPr>
-              <w:t xml:space="preserve">82623.7701</w:t>
+              <w:t xml:space="preserve"> 784.2925</w:t>
+            </w:r>
+          </w:p>
+        </w:tc>
+        <w:tc>
+          <w:tcPr/>
+          <w:p>
+            <w:pPr>
+              <w:rPr/>
+            </w:pPr>
+            <w:r>
+              <w:rPr>
+                <w:rtl w:val="0"/>
+              </w:rPr>
+              <w:t xml:space="preserve">375.7488</w:t>
+            </w:r>
+          </w:p>
+        </w:tc>
+        <w:tc>
+          <w:tcPr/>
+          <w:p>
+            <w:pPr>
+              <w:rPr/>
+            </w:pPr>
+            <w:r>
+              <w:rPr>
+                <w:rtl w:val="0"/>
+              </w:rPr>
+              <w:t xml:space="preserve">413.1189</w:t>
             </w:r>
           </w:p>
         </w:tc>

</xml_diff>